<commit_message>
v0.2.0.4 Commit - Lots of UnitTest  improvements, minor refactorings to support, better exception handling in StrymonMidiMapper
</commit_message>
<xml_diff>
--- a/RITS.StrymonEditor/Strymon Editors User Guide.docx
+++ b/RITS.StrymonEditor/Strymon Editors User Guide.docx
@@ -22,7 +22,7 @@
         <w:t>/04/2014, applies to V 0.2.0.</w:t>
       </w:r>
       <w:r>
-        <w:t>3</w:t>
+        <w:t>4</w:t>
       </w:r>
       <w:r>
         <w:t xml:space="preserve"> of the Strymon Editors application</w:t>
@@ -511,7 +511,6 @@
         <w:rPr>
           <w:i/>
         </w:rPr>
-        <w:lastRenderedPageBreak/>
         <w:t>Figure 3 – Pedal Interface</w:t>
       </w:r>
       <w:r>
@@ -816,7 +815,6 @@
           <w:noProof/>
           <w:lang w:val="en-GB" w:eastAsia="en-GB"/>
         </w:rPr>
-        <w:lastRenderedPageBreak/>
         <w:drawing>
           <wp:inline distT="0" distB="0" distL="0" distR="0">
             <wp:extent cx="4333875" cy="1733550"/>
@@ -1156,7 +1154,6 @@
           <w:noProof/>
           <w:lang w:val="en-GB" w:eastAsia="en-GB"/>
         </w:rPr>
-        <w:lastRenderedPageBreak/>
         <w:drawing>
           <wp:inline distT="0" distB="0" distL="0" distR="0">
             <wp:extent cx="2981325" cy="1400175"/>
@@ -1451,7 +1448,6 @@
         </w:numPr>
       </w:pPr>
       <w:r>
-        <w:lastRenderedPageBreak/>
         <w:t>Save as .SYX</w:t>
       </w:r>
     </w:p>
@@ -1736,7 +1732,6 @@
           <w:noProof/>
           <w:lang w:val="en-GB" w:eastAsia="en-GB"/>
         </w:rPr>
-        <w:lastRenderedPageBreak/>
         <w:drawing>
           <wp:inline distT="0" distB="0" distL="0" distR="0">
             <wp:extent cx="5791200" cy="5019675"/>
@@ -1829,7 +1824,6 @@
           <w:noProof/>
           <w:lang w:val="en-GB" w:eastAsia="en-GB"/>
         </w:rPr>
-        <w:lastRenderedPageBreak/>
         <w:drawing>
           <wp:inline distT="0" distB="0" distL="0" distR="0">
             <wp:extent cx="5648325" cy="4895850"/>
@@ -1987,7 +1981,6 @@
     </w:p>
     <w:p>
       <w:r>
-        <w:lastRenderedPageBreak/>
         <w:t>The 3 menu commands are as follows:-</w:t>
       </w:r>
     </w:p>
@@ -2272,7 +2265,6 @@
         <w:rPr>
           <w:i/>
         </w:rPr>
-        <w:lastRenderedPageBreak/>
         <w:t>Figure 19 &amp; 20 – EP Set Wizard Step 2 – Set Toe, and resulting LCD Display</w:t>
       </w:r>
     </w:p>
@@ -2429,7 +2421,6 @@
           <w:noProof/>
           <w:lang w:val="en-GB" w:eastAsia="en-GB"/>
         </w:rPr>
-        <w:lastRenderedPageBreak/>
         <w:drawing>
           <wp:inline distT="0" distB="0" distL="0" distR="0">
             <wp:extent cx="5943600" cy="2413561"/>
@@ -2604,7 +2595,6 @@
     </w:p>
     <w:p>
       <w:r>
-        <w:lastRenderedPageBreak/>
         <w:t>Select the</w:t>
       </w:r>
       <w:r>
@@ -2810,7 +2800,6 @@
           <w:noProof/>
           <w:lang w:val="en-GB" w:eastAsia="en-GB"/>
         </w:rPr>
-        <w:lastRenderedPageBreak/>
         <w:drawing>
           <wp:inline distT="0" distB="0" distL="0" distR="0">
             <wp:extent cx="5943600" cy="1257300"/>
@@ -2959,7 +2948,6 @@
         <w:pStyle w:val="Heading2"/>
       </w:pPr>
       <w:r>
-        <w:lastRenderedPageBreak/>
         <w:t>Sync Modes and Real-Time Conn</w:t>
       </w:r>
       <w:r>
@@ -3113,7 +3101,6 @@
         </w:numPr>
       </w:pPr>
       <w:r>
-        <w:lastRenderedPageBreak/>
         <w:t>In this mode the pedal will respond to CC and PC changes issued by the Editor, but the Editor will ignore any changes made manually on the pedal, including changes of preset.</w:t>
       </w:r>
     </w:p>
@@ -3264,6 +3251,9 @@
       <w:r>
         <w:t>Tools – Pedal Backup</w:t>
       </w:r>
+      <w:r>
+        <w:t xml:space="preserve"> &amp; Restore</w:t>
+      </w:r>
     </w:p>
     <w:p>
       <w:r>
@@ -3273,9 +3263,9 @@
         </w:rPr>
         <w:drawing>
           <wp:inline distT="0" distB="0" distL="0" distR="0">
-            <wp:extent cx="5934075" cy="838200"/>
-            <wp:effectExtent l="19050" t="0" r="9525" b="0"/>
-            <wp:docPr id="57" name="Picture 57"/>
+            <wp:extent cx="4667250" cy="1524000"/>
+            <wp:effectExtent l="19050" t="0" r="0" b="0"/>
+            <wp:docPr id="1" name="Picture 1"/>
             <wp:cNvGraphicFramePr>
               <a:graphicFrameLocks xmlns:a="http://schemas.openxmlformats.org/drawingml/2006/main" noChangeAspect="1"/>
             </wp:cNvGraphicFramePr>
@@ -3283,7 +3273,7 @@
               <a:graphicData uri="http://schemas.openxmlformats.org/drawingml/2006/picture">
                 <pic:pic xmlns:pic="http://schemas.openxmlformats.org/drawingml/2006/picture">
                   <pic:nvPicPr>
-                    <pic:cNvPr id="0" name="Picture 57"/>
+                    <pic:cNvPr id="0" name="Picture 1"/>
                     <pic:cNvPicPr>
                       <a:picLocks noChangeAspect="1" noChangeArrowheads="1"/>
                     </pic:cNvPicPr>
@@ -3298,7 +3288,7 @@
                   <pic:spPr bwMode="auto">
                     <a:xfrm>
                       <a:off x="0" y="0"/>
-                      <a:ext cx="5934075" cy="838200"/>
+                      <a:ext cx="4667250" cy="1524000"/>
                     </a:xfrm>
                     <a:prstGeom prst="rect">
                       <a:avLst/>
@@ -3319,8 +3309,24 @@
       </w:r>
     </w:p>
     <w:p>
-      <w:r>
-        <w:t>If connectivity has been established and all the presets were loaded from the pedal at start up, the following menu is available, allowing all 200 (or 300 in the case of the BigSky) presets to be saved in a single .syx file.</w:t>
+      <w:pPr>
+        <w:rPr>
+          <w:i/>
+        </w:rPr>
+      </w:pPr>
+      <w:r>
+        <w:rPr>
+          <w:i/>
+        </w:rPr>
+        <w:t xml:space="preserve">Figure 30 – Backup </w:t>
+      </w:r>
+    </w:p>
+    <w:p>
+      <w:r>
+        <w:t>If connectivity has been established and all the presets were loaded from the pedal at start up, the following menu is available, allowing all 200 (or 300 in the case of the BigSky) presets to be saved in a single .syx file</w:t>
+      </w:r>
+      <w:r>
+        <w:t>, and subsequently restored from this file.</w:t>
       </w:r>
     </w:p>
     <w:p>
@@ -3371,23 +3377,6 @@
           <w:i/>
         </w:rPr>
         <w:t xml:space="preserve"> However, a reload of all presets can be forced as a workaround, by opening the MIDI Setup panel anc clicking OK, to refresh the MIDI setup, which will retrigger the bulk fetch.</w:t>
-      </w:r>
-    </w:p>
-    <w:p>
-      <w:pPr>
-        <w:rPr>
-          <w:b/>
-          <w:i/>
-          <w:color w:val="FF0000"/>
-        </w:rPr>
-      </w:pPr>
-      <w:r>
-        <w:rPr>
-          <w:b/>
-          <w:i/>
-          <w:color w:val="FF0000"/>
-        </w:rPr>
-        <w:t>Currently this ‘bulk’ .syx can only be restored to the pedal via the Strymon Librarian – a function to restore will be added in a later version.</w:t>
       </w:r>
     </w:p>
     <w:p>
@@ -3430,7 +3419,6 @@
         <w:pStyle w:val="Heading2"/>
       </w:pPr>
       <w:r>
-        <w:lastRenderedPageBreak/>
         <w:t xml:space="preserve">Key Commands for other </w:t>
       </w:r>
       <w:r>
@@ -3589,9 +3577,6 @@
           <w:numId w:val="11"/>
         </w:numPr>
       </w:pPr>
-      <w:r>
-        <w:t>Key Commands for Fetch Current and Push to Current (CTRL</w:t>
-      </w:r>
     </w:p>
     <w:p>
       <w:pPr>
@@ -3604,36 +3589,6 @@
           <w:b/>
         </w:rPr>
         <w:t>Improvements</w:t>
-      </w:r>
-    </w:p>
-    <w:p>
-      <w:pPr>
-        <w:pStyle w:val="ListParagraph"/>
-        <w:numPr>
-          <w:ilvl w:val="0"/>
-          <w:numId w:val="12"/>
-        </w:numPr>
-        <w:rPr>
-          <w:b/>
-        </w:rPr>
-      </w:pPr>
-      <w:r>
-        <w:t xml:space="preserve">Add </w:t>
-      </w:r>
-      <w:r>
-        <w:rPr>
-          <w:b/>
-        </w:rPr>
-        <w:t>Restore from Backup</w:t>
-      </w:r>
-      <w:r>
-        <w:rPr>
-          <w:b/>
-        </w:rPr>
-        <w:t xml:space="preserve"> </w:t>
-      </w:r>
-      <w:r>
-        <w:t>to load a .syx saved previously and reload the whole pedal. Similar to Librarian functionality.</w:t>
       </w:r>
     </w:p>
     <w:p>
@@ -6144,7 +6099,7 @@
   <a:extraClrSchemeLst/>
   <a:extLst>
     <a:ext uri="{05A4C25C-085E-4340-85A3-A5531E510DB2}">
-      <thm15:themeFamily xmlns:thm15="http://schemas.microsoft.com/office/thememl/2012/main" xmlns="" name="Ion" id="{B8441ADB-2E43-4AF7-B97A-BD870242C6A8}" vid="{292E63A9-BB86-4E3D-B92A-7223C6510D2E}"/>
+      <thm15:themeFamily xmlns="" xmlns:thm15="http://schemas.microsoft.com/office/thememl/2012/main" name="Ion" id="{B8441ADB-2E43-4AF7-B97A-BD870242C6A8}" vid="{292E63A9-BB86-4E3D-B92A-7223C6510D2E}"/>
     </a:ext>
   </a:extLst>
 </a:theme>
@@ -6172,7 +6127,7 @@
 </file>
 
 <file path=customXml/itemProps2.xml><?xml version="1.0" encoding="utf-8"?>
-<ds:datastoreItem xmlns:ds="http://schemas.openxmlformats.org/officeDocument/2006/customXml" ds:itemID="{5E6E69E6-8783-4DEE-B536-43867B345908}">
+<ds:datastoreItem xmlns:ds="http://schemas.openxmlformats.org/officeDocument/2006/customXml" ds:itemID="{703EB81F-0C2D-495D-8CF5-D07AB73AB3AC}">
   <ds:schemaRefs>
     <ds:schemaRef ds:uri="http://schemas.openxmlformats.org/officeDocument/2006/bibliography"/>
   </ds:schemaRefs>

</xml_diff>

<commit_message>
Lock Machine completed v0.2.0.6
</commit_message>
<xml_diff>
--- a/RITS.StrymonEditor/Strymon Editors User Guide.docx
+++ b/RITS.StrymonEditor/Strymon Editors User Guide.docx
@@ -13,7 +13,10 @@
     <w:p/>
     <w:p>
       <w:r>
-        <w:t>Ritchie Whytock 0</w:t>
+        <w:t xml:space="preserve">Ritchie Whytock </w:t>
+      </w:r>
+      <w:r>
+        <w:t>1</w:t>
       </w:r>
       <w:r>
         <w:t>2</w:t>
@@ -22,7 +25,7 @@
         <w:t>/04/2014, applies to V 0.2.0.</w:t>
       </w:r>
       <w:r>
-        <w:t>4</w:t>
+        <w:t>6</w:t>
       </w:r>
       <w:r>
         <w:t xml:space="preserve"> of the Strymon Editors application</w:t>
@@ -123,9 +126,9 @@
         </w:rPr>
         <w:drawing>
           <wp:inline distT="0" distB="0" distL="0" distR="0">
-            <wp:extent cx="4981575" cy="3352800"/>
-            <wp:effectExtent l="19050" t="0" r="9525" b="0"/>
-            <wp:docPr id="10" name="Picture 1"/>
+            <wp:extent cx="5715000" cy="2819400"/>
+            <wp:effectExtent l="19050" t="0" r="0" b="0"/>
+            <wp:docPr id="2" name="Picture 1"/>
             <wp:cNvGraphicFramePr>
               <a:graphicFrameLocks xmlns:a="http://schemas.openxmlformats.org/drawingml/2006/main" noChangeAspect="1"/>
             </wp:cNvGraphicFramePr>
@@ -148,7 +151,7 @@
                   <pic:spPr bwMode="auto">
                     <a:xfrm>
                       <a:off x="0" y="0"/>
-                      <a:ext cx="4981575" cy="3352800"/>
+                      <a:ext cx="5715000" cy="2819400"/>
                     </a:xfrm>
                     <a:prstGeom prst="rect">
                       <a:avLst/>
@@ -189,11 +192,7 @@
     </w:p>
     <w:p>
       <w:r>
-        <w:t xml:space="preserve">The file menu will allow the user to create new ‘from scratch’ presets – which are useful simply to mess around and explore the different machines for each pedal. Additionally, the menu has options for loading an existing </w:t>
-      </w:r>
-      <w:r>
-        <w:lastRenderedPageBreak/>
-        <w:t>preset – either a .syx file that has been fetched from the pedal its</w:t>
+        <w:t>The file menu will allow the user to create new ‘from scratch’ presets – which are useful simply to mess around and explore the different machines for each pedal. Additionally, the menu has options for loading an existing preset – either a .syx file that has been fetched from the pedal its</w:t>
       </w:r>
       <w:r>
         <w:t>elf using the Strymon Librarian, or an xml format that the Editor itself uses to save presets in.</w:t>
@@ -205,6 +204,7 @@
           <w:noProof/>
           <w:lang w:val="en-GB" w:eastAsia="en-GB"/>
         </w:rPr>
+        <w:lastRenderedPageBreak/>
         <w:drawing>
           <wp:inline distT="0" distB="0" distL="0" distR="0">
             <wp:extent cx="2533650" cy="2257425"/>
@@ -522,6 +522,7 @@
     </w:p>
     <w:p>
       <w:r>
+        <w:lastRenderedPageBreak/>
         <w:t xml:space="preserve">This interface is divided into 2 panels – the top panel is a representation of the pedal itself, with </w:t>
       </w:r>
       <w:r>
@@ -815,6 +816,7 @@
           <w:noProof/>
           <w:lang w:val="en-GB" w:eastAsia="en-GB"/>
         </w:rPr>
+        <w:lastRenderedPageBreak/>
         <w:drawing>
           <wp:inline distT="0" distB="0" distL="0" distR="0">
             <wp:extent cx="4333875" cy="1733550"/>
@@ -1154,6 +1156,7 @@
           <w:noProof/>
           <w:lang w:val="en-GB" w:eastAsia="en-GB"/>
         </w:rPr>
+        <w:lastRenderedPageBreak/>
         <w:drawing>
           <wp:inline distT="0" distB="0" distL="0" distR="0">
             <wp:extent cx="2981325" cy="1400175"/>
@@ -1448,6 +1451,7 @@
         </w:numPr>
       </w:pPr>
       <w:r>
+        <w:lastRenderedPageBreak/>
         <w:t>Save as .SYX</w:t>
       </w:r>
     </w:p>
@@ -1732,6 +1736,7 @@
           <w:noProof/>
           <w:lang w:val="en-GB" w:eastAsia="en-GB"/>
         </w:rPr>
+        <w:lastRenderedPageBreak/>
         <w:drawing>
           <wp:inline distT="0" distB="0" distL="0" distR="0">
             <wp:extent cx="5791200" cy="5019675"/>
@@ -1824,6 +1829,7 @@
           <w:noProof/>
           <w:lang w:val="en-GB" w:eastAsia="en-GB"/>
         </w:rPr>
+        <w:lastRenderedPageBreak/>
         <w:drawing>
           <wp:inline distT="0" distB="0" distL="0" distR="0">
             <wp:extent cx="5648325" cy="4895850"/>
@@ -1981,6 +1987,7 @@
     </w:p>
     <w:p>
       <w:r>
+        <w:lastRenderedPageBreak/>
         <w:t>The 3 menu commands are as follows:-</w:t>
       </w:r>
     </w:p>
@@ -2265,6 +2272,7 @@
         <w:rPr>
           <w:i/>
         </w:rPr>
+        <w:lastRenderedPageBreak/>
         <w:t>Figure 19 &amp; 20 – EP Set Wizard Step 2 – Set Toe, and resulting LCD Display</w:t>
       </w:r>
     </w:p>
@@ -2421,6 +2429,7 @@
           <w:noProof/>
           <w:lang w:val="en-GB" w:eastAsia="en-GB"/>
         </w:rPr>
+        <w:lastRenderedPageBreak/>
         <w:drawing>
           <wp:inline distT="0" distB="0" distL="0" distR="0">
             <wp:extent cx="5943600" cy="2413561"/>
@@ -2509,6 +2518,20 @@
       </w:r>
     </w:p>
     <w:p/>
+    <w:p/>
+    <w:p/>
+    <w:p/>
+    <w:p/>
+    <w:p/>
+    <w:p/>
+    <w:p/>
+    <w:p/>
+    <w:p/>
+    <w:p/>
+    <w:p/>
+    <w:p/>
+    <w:p/>
+    <w:p/>
     <w:p>
       <w:pPr>
         <w:pStyle w:val="Heading1"/>
@@ -2516,6 +2539,7 @@
       <w:bookmarkStart w:id="0" w:name="_MIDI_Support"/>
       <w:bookmarkEnd w:id="0"/>
       <w:r>
+        <w:lastRenderedPageBreak/>
         <w:t>MIDI Support</w:t>
       </w:r>
     </w:p>
@@ -2535,9 +2559,9 @@
         </w:rPr>
         <w:drawing>
           <wp:inline distT="0" distB="0" distL="0" distR="0">
-            <wp:extent cx="3619500" cy="2905125"/>
-            <wp:effectExtent l="19050" t="0" r="0" b="0"/>
-            <wp:docPr id="16" name="Picture 10"/>
+            <wp:extent cx="3629025" cy="4191000"/>
+            <wp:effectExtent l="19050" t="0" r="9525" b="0"/>
+            <wp:docPr id="4" name="Picture 4"/>
             <wp:cNvGraphicFramePr>
               <a:graphicFrameLocks xmlns:a="http://schemas.openxmlformats.org/drawingml/2006/main" noChangeAspect="1"/>
             </wp:cNvGraphicFramePr>
@@ -2545,7 +2569,7 @@
               <a:graphicData uri="http://schemas.openxmlformats.org/drawingml/2006/picture">
                 <pic:pic xmlns:pic="http://schemas.openxmlformats.org/drawingml/2006/picture">
                   <pic:nvPicPr>
-                    <pic:cNvPr id="0" name="Picture 10"/>
+                    <pic:cNvPr id="0" name="Picture 4"/>
                     <pic:cNvPicPr>
                       <a:picLocks noChangeAspect="1" noChangeArrowheads="1"/>
                     </pic:cNvPicPr>
@@ -2560,7 +2584,7 @@
                   <pic:spPr bwMode="auto">
                     <a:xfrm>
                       <a:off x="0" y="0"/>
-                      <a:ext cx="3619500" cy="2905125"/>
+                      <a:ext cx="3629025" cy="4191000"/>
                     </a:xfrm>
                     <a:prstGeom prst="rect">
                       <a:avLst/>
@@ -2599,6 +2623,102 @@
       </w:r>
       <w:r>
         <w:t xml:space="preserve"> correct MIDI in and Out Device, and specify channels for each of the supported pedals. </w:t>
+      </w:r>
+    </w:p>
+    <w:p>
+      <w:r>
+        <w:t>As of version 0.2.0.5 additional delay settings are available as follows:-</w:t>
+      </w:r>
+    </w:p>
+    <w:p>
+      <w:pPr>
+        <w:pStyle w:val="ListParagraph"/>
+        <w:numPr>
+          <w:ilvl w:val="0"/>
+          <w:numId w:val="13"/>
+        </w:numPr>
+      </w:pPr>
+      <w:r>
+        <w:t xml:space="preserve">Bulk Fetch Delay </w:t>
+      </w:r>
+    </w:p>
+    <w:p>
+      <w:pPr>
+        <w:pStyle w:val="ListParagraph"/>
+        <w:numPr>
+          <w:ilvl w:val="1"/>
+          <w:numId w:val="13"/>
+        </w:numPr>
+      </w:pPr>
+      <w:r>
+        <w:t>Delay (in milliseconds) between fetches in a bulk fetch. This delay settings is also used for the Pedal Back Restore</w:t>
+      </w:r>
+    </w:p>
+    <w:p>
+      <w:pPr>
+        <w:pStyle w:val="ListParagraph"/>
+        <w:numPr>
+          <w:ilvl w:val="0"/>
+          <w:numId w:val="13"/>
+        </w:numPr>
+      </w:pPr>
+      <w:r>
+        <w:t>Push Chunk Size</w:t>
+      </w:r>
+    </w:p>
+    <w:p>
+      <w:pPr>
+        <w:pStyle w:val="ListParagraph"/>
+        <w:numPr>
+          <w:ilvl w:val="1"/>
+          <w:numId w:val="13"/>
+        </w:numPr>
+      </w:pPr>
+      <w:r>
+        <w:t>Some MIDI interfaces seem to have problems sending a whole preset, this setting will split the preset into chunks – there are a number of options that are all factors of the 650 bytes that make up a Strymon preset.</w:t>
+      </w:r>
+    </w:p>
+    <w:p>
+      <w:pPr>
+        <w:pStyle w:val="ListParagraph"/>
+        <w:numPr>
+          <w:ilvl w:val="0"/>
+          <w:numId w:val="13"/>
+        </w:numPr>
+      </w:pPr>
+      <w:r>
+        <w:t>Push Chunk Delay</w:t>
+      </w:r>
+    </w:p>
+    <w:p>
+      <w:pPr>
+        <w:pStyle w:val="ListParagraph"/>
+        <w:numPr>
+          <w:ilvl w:val="1"/>
+          <w:numId w:val="13"/>
+        </w:numPr>
+      </w:pPr>
+      <w:r>
+        <w:t>The delay (in millseconds) between chunk sends.</w:t>
+      </w:r>
+    </w:p>
+    <w:p>
+      <w:r>
+        <w:t>NB – if either the Push Chunk Size or the Push Chunk Delay are set to 0, the chunk function is effectively disabled.</w:t>
+      </w:r>
+    </w:p>
+    <w:p>
+      <w:r>
+        <w:t>Users that have issues with standard push (ERROR message o</w:t>
+      </w:r>
+      <w:r>
+        <w:t xml:space="preserve">n the pedal), can attempt to find a chunk combination that will work with their interface. </w:t>
+      </w:r>
+    </w:p>
+    <w:p>
+      <w:r>
+        <w:lastRenderedPageBreak/>
+        <w:t>With my own Edirol UA-1000 MIDI interface I have found that a chunk size of 50 bytes with a 5ms delay successfully consistently and may be a good starting option.</w:t>
       </w:r>
     </w:p>
     <w:p>
@@ -2800,6 +2920,7 @@
           <w:noProof/>
           <w:lang w:val="en-GB" w:eastAsia="en-GB"/>
         </w:rPr>
+        <w:lastRenderedPageBreak/>
         <w:drawing>
           <wp:inline distT="0" distB="0" distL="0" distR="0">
             <wp:extent cx="5943600" cy="1257300"/>
@@ -2948,6 +3069,7 @@
         <w:pStyle w:val="Heading2"/>
       </w:pPr>
       <w:r>
+        <w:lastRenderedPageBreak/>
         <w:t>Sync Modes and Real-Time Conn</w:t>
       </w:r>
       <w:r>
@@ -3101,6 +3223,7 @@
         </w:numPr>
       </w:pPr>
       <w:r>
+        <w:lastRenderedPageBreak/>
         <w:t>In this mode the pedal will respond to CC and PC changes issued by the Editor, but the Editor will ignore any changes made manually on the pedal, including changes of preset.</w:t>
       </w:r>
     </w:p>
@@ -3243,6 +3366,90 @@
         </w:rPr>
         <w:t>As noted previously, if the editor is opened while presets are being bulk-fetched after start up, the Fetch and Push buttons will be disabled until the bulk fetch is completed.</w:t>
       </w:r>
+    </w:p>
+    <w:p>
+      <w:pPr>
+        <w:rPr>
+          <w:b/>
+        </w:rPr>
+      </w:pPr>
+    </w:p>
+    <w:p>
+      <w:pPr>
+        <w:rPr>
+          <w:b/>
+        </w:rPr>
+      </w:pPr>
+      <w:r>
+        <w:rPr>
+          <w:b/>
+        </w:rPr>
+        <w:t>Lock Machine Function</w:t>
+      </w:r>
+    </w:p>
+    <w:p>
+      <w:r>
+        <w:t>New in v 0.2.0.5 is a toggle option to ‘lock’ the current editor Machine (e.g. dTape, Digital etc)</w:t>
+      </w:r>
+    </w:p>
+    <w:p>
+      <w:r>
+        <w:t>When enabled the lock will do 2 things:-</w:t>
+      </w:r>
+    </w:p>
+    <w:p>
+      <w:pPr>
+        <w:pStyle w:val="ListParagraph"/>
+        <w:numPr>
+          <w:ilvl w:val="0"/>
+          <w:numId w:val="14"/>
+        </w:numPr>
+      </w:pPr>
+      <w:r>
+        <w:t>Guards against accidental changes of machine – this is quite easy to do by mistake using  the pedal machine encoder. Essentially the machine will be fixed until the option is set back to unlocked.</w:t>
+      </w:r>
+    </w:p>
+    <w:p>
+      <w:pPr>
+        <w:pStyle w:val="ListParagraph"/>
+        <w:numPr>
+          <w:ilvl w:val="0"/>
+          <w:numId w:val="14"/>
+        </w:numPr>
+      </w:pPr>
+      <w:r>
+        <w:t>When connected to a pedal, the ‘Fetch’ list will be limited to only presets that are the same as the locked machine. This gives the ability to browse the pedal by effect type.</w:t>
+      </w:r>
+    </w:p>
+    <w:p>
+      <w:pPr>
+        <w:rPr>
+          <w:b/>
+          <w:i/>
+        </w:rPr>
+      </w:pPr>
+      <w:r>
+        <w:rPr>
+          <w:b/>
+          <w:i/>
+        </w:rPr>
+        <w:t>NB – If an attempt is made to load a preset from file that has a different machine, a</w:t>
+      </w:r>
+      <w:r>
+        <w:rPr>
+          <w:b/>
+          <w:i/>
+        </w:rPr>
+        <w:t xml:space="preserve"> dialog will display prompting the user to unlock or not. If answered yes, the machine will be unlocked and the preset will be loaded, if no, the machine will remain locked and the preset load will be cancelled.</w:t>
+      </w:r>
+    </w:p>
+    <w:p>
+      <w:pPr>
+        <w:rPr>
+          <w:b/>
+          <w:i/>
+        </w:rPr>
+      </w:pPr>
     </w:p>
     <w:p>
       <w:pPr>
@@ -3318,6 +3525,7 @@
         <w:rPr>
           <w:i/>
         </w:rPr>
+        <w:lastRenderedPageBreak/>
         <w:t xml:space="preserve">Figure 30 – Backup </w:t>
       </w:r>
     </w:p>
@@ -3531,6 +3739,7 @@
         <w:pStyle w:val="Heading1"/>
       </w:pPr>
       <w:r>
+        <w:lastRenderedPageBreak/>
         <w:t>Known Issues</w:t>
       </w:r>
       <w:r>
@@ -4222,6 +4431,92 @@
     </w:lvl>
   </w:abstractNum>
   <w:abstractNum w:abstractNumId="5">
+    <w:nsid w:val="288F3B59"/>
+    <w:multiLevelType w:val="hybridMultilevel"/>
+    <w:tmpl w:val="F3B285F8"/>
+    <w:lvl w:ilvl="0" w:tplc="0809000F">
+      <w:start w:val="1"/>
+      <w:numFmt w:val="decimal"/>
+      <w:lvlText w:val="%1."/>
+      <w:lvlJc w:val="left"/>
+      <w:pPr>
+        <w:ind w:left="720" w:hanging="360"/>
+      </w:pPr>
+    </w:lvl>
+    <w:lvl w:ilvl="1" w:tplc="08090019" w:tentative="1">
+      <w:start w:val="1"/>
+      <w:numFmt w:val="lowerLetter"/>
+      <w:lvlText w:val="%2."/>
+      <w:lvlJc w:val="left"/>
+      <w:pPr>
+        <w:ind w:left="1440" w:hanging="360"/>
+      </w:pPr>
+    </w:lvl>
+    <w:lvl w:ilvl="2" w:tplc="0809001B" w:tentative="1">
+      <w:start w:val="1"/>
+      <w:numFmt w:val="lowerRoman"/>
+      <w:lvlText w:val="%3."/>
+      <w:lvlJc w:val="right"/>
+      <w:pPr>
+        <w:ind w:left="2160" w:hanging="180"/>
+      </w:pPr>
+    </w:lvl>
+    <w:lvl w:ilvl="3" w:tplc="0809000F" w:tentative="1">
+      <w:start w:val="1"/>
+      <w:numFmt w:val="decimal"/>
+      <w:lvlText w:val="%4."/>
+      <w:lvlJc w:val="left"/>
+      <w:pPr>
+        <w:ind w:left="2880" w:hanging="360"/>
+      </w:pPr>
+    </w:lvl>
+    <w:lvl w:ilvl="4" w:tplc="08090019" w:tentative="1">
+      <w:start w:val="1"/>
+      <w:numFmt w:val="lowerLetter"/>
+      <w:lvlText w:val="%5."/>
+      <w:lvlJc w:val="left"/>
+      <w:pPr>
+        <w:ind w:left="3600" w:hanging="360"/>
+      </w:pPr>
+    </w:lvl>
+    <w:lvl w:ilvl="5" w:tplc="0809001B" w:tentative="1">
+      <w:start w:val="1"/>
+      <w:numFmt w:val="lowerRoman"/>
+      <w:lvlText w:val="%6."/>
+      <w:lvlJc w:val="right"/>
+      <w:pPr>
+        <w:ind w:left="4320" w:hanging="180"/>
+      </w:pPr>
+    </w:lvl>
+    <w:lvl w:ilvl="6" w:tplc="0809000F" w:tentative="1">
+      <w:start w:val="1"/>
+      <w:numFmt w:val="decimal"/>
+      <w:lvlText w:val="%7."/>
+      <w:lvlJc w:val="left"/>
+      <w:pPr>
+        <w:ind w:left="5040" w:hanging="360"/>
+      </w:pPr>
+    </w:lvl>
+    <w:lvl w:ilvl="7" w:tplc="08090019" w:tentative="1">
+      <w:start w:val="1"/>
+      <w:numFmt w:val="lowerLetter"/>
+      <w:lvlText w:val="%8."/>
+      <w:lvlJc w:val="left"/>
+      <w:pPr>
+        <w:ind w:left="5760" w:hanging="360"/>
+      </w:pPr>
+    </w:lvl>
+    <w:lvl w:ilvl="8" w:tplc="0809001B" w:tentative="1">
+      <w:start w:val="1"/>
+      <w:numFmt w:val="lowerRoman"/>
+      <w:lvlText w:val="%9."/>
+      <w:lvlJc w:val="right"/>
+      <w:pPr>
+        <w:ind w:left="6480" w:hanging="180"/>
+      </w:pPr>
+    </w:lvl>
+  </w:abstractNum>
+  <w:abstractNum w:abstractNumId="6">
     <w:nsid w:val="2E7F0C88"/>
     <w:multiLevelType w:val="hybridMultilevel"/>
     <w:tmpl w:val="BDA2704E"/>
@@ -4334,7 +4629,7 @@
       </w:rPr>
     </w:lvl>
   </w:abstractNum>
-  <w:abstractNum w:abstractNumId="6">
+  <w:abstractNum w:abstractNumId="7">
     <w:nsid w:val="471835A8"/>
     <w:multiLevelType w:val="hybridMultilevel"/>
     <w:tmpl w:val="62666D5E"/>
@@ -4447,7 +4742,7 @@
       </w:rPr>
     </w:lvl>
   </w:abstractNum>
-  <w:abstractNum w:abstractNumId="7">
+  <w:abstractNum w:abstractNumId="8">
     <w:nsid w:val="4BEF5025"/>
     <w:multiLevelType w:val="hybridMultilevel"/>
     <w:tmpl w:val="C2BC263C"/>
@@ -4533,7 +4828,7 @@
       </w:pPr>
     </w:lvl>
   </w:abstractNum>
-  <w:abstractNum w:abstractNumId="8">
+  <w:abstractNum w:abstractNumId="9">
     <w:nsid w:val="536D4867"/>
     <w:multiLevelType w:val="hybridMultilevel"/>
     <w:tmpl w:val="CF021BCC"/>
@@ -4646,7 +4941,120 @@
       </w:rPr>
     </w:lvl>
   </w:abstractNum>
-  <w:abstractNum w:abstractNumId="9">
+  <w:abstractNum w:abstractNumId="10">
+    <w:nsid w:val="6AEC24AD"/>
+    <w:multiLevelType w:val="hybridMultilevel"/>
+    <w:tmpl w:val="7436B914"/>
+    <w:lvl w:ilvl="0" w:tplc="08090001">
+      <w:start w:val="1"/>
+      <w:numFmt w:val="bullet"/>
+      <w:lvlText w:val=""/>
+      <w:lvlJc w:val="left"/>
+      <w:pPr>
+        <w:ind w:left="720" w:hanging="360"/>
+      </w:pPr>
+      <w:rPr>
+        <w:rFonts w:ascii="Symbol" w:hAnsi="Symbol" w:hint="default"/>
+      </w:rPr>
+    </w:lvl>
+    <w:lvl w:ilvl="1" w:tplc="08090003">
+      <w:start w:val="1"/>
+      <w:numFmt w:val="bullet"/>
+      <w:lvlText w:val="o"/>
+      <w:lvlJc w:val="left"/>
+      <w:pPr>
+        <w:ind w:left="1440" w:hanging="360"/>
+      </w:pPr>
+      <w:rPr>
+        <w:rFonts w:ascii="Courier New" w:hAnsi="Courier New" w:cs="Courier New" w:hint="default"/>
+      </w:rPr>
+    </w:lvl>
+    <w:lvl w:ilvl="2" w:tplc="08090005" w:tentative="1">
+      <w:start w:val="1"/>
+      <w:numFmt w:val="bullet"/>
+      <w:lvlText w:val=""/>
+      <w:lvlJc w:val="left"/>
+      <w:pPr>
+        <w:ind w:left="2160" w:hanging="360"/>
+      </w:pPr>
+      <w:rPr>
+        <w:rFonts w:ascii="Wingdings" w:hAnsi="Wingdings" w:hint="default"/>
+      </w:rPr>
+    </w:lvl>
+    <w:lvl w:ilvl="3" w:tplc="08090001" w:tentative="1">
+      <w:start w:val="1"/>
+      <w:numFmt w:val="bullet"/>
+      <w:lvlText w:val=""/>
+      <w:lvlJc w:val="left"/>
+      <w:pPr>
+        <w:ind w:left="2880" w:hanging="360"/>
+      </w:pPr>
+      <w:rPr>
+        <w:rFonts w:ascii="Symbol" w:hAnsi="Symbol" w:hint="default"/>
+      </w:rPr>
+    </w:lvl>
+    <w:lvl w:ilvl="4" w:tplc="08090003" w:tentative="1">
+      <w:start w:val="1"/>
+      <w:numFmt w:val="bullet"/>
+      <w:lvlText w:val="o"/>
+      <w:lvlJc w:val="left"/>
+      <w:pPr>
+        <w:ind w:left="3600" w:hanging="360"/>
+      </w:pPr>
+      <w:rPr>
+        <w:rFonts w:ascii="Courier New" w:hAnsi="Courier New" w:cs="Courier New" w:hint="default"/>
+      </w:rPr>
+    </w:lvl>
+    <w:lvl w:ilvl="5" w:tplc="08090005" w:tentative="1">
+      <w:start w:val="1"/>
+      <w:numFmt w:val="bullet"/>
+      <w:lvlText w:val=""/>
+      <w:lvlJc w:val="left"/>
+      <w:pPr>
+        <w:ind w:left="4320" w:hanging="360"/>
+      </w:pPr>
+      <w:rPr>
+        <w:rFonts w:ascii="Wingdings" w:hAnsi="Wingdings" w:hint="default"/>
+      </w:rPr>
+    </w:lvl>
+    <w:lvl w:ilvl="6" w:tplc="08090001" w:tentative="1">
+      <w:start w:val="1"/>
+      <w:numFmt w:val="bullet"/>
+      <w:lvlText w:val=""/>
+      <w:lvlJc w:val="left"/>
+      <w:pPr>
+        <w:ind w:left="5040" w:hanging="360"/>
+      </w:pPr>
+      <w:rPr>
+        <w:rFonts w:ascii="Symbol" w:hAnsi="Symbol" w:hint="default"/>
+      </w:rPr>
+    </w:lvl>
+    <w:lvl w:ilvl="7" w:tplc="08090003" w:tentative="1">
+      <w:start w:val="1"/>
+      <w:numFmt w:val="bullet"/>
+      <w:lvlText w:val="o"/>
+      <w:lvlJc w:val="left"/>
+      <w:pPr>
+        <w:ind w:left="5760" w:hanging="360"/>
+      </w:pPr>
+      <w:rPr>
+        <w:rFonts w:ascii="Courier New" w:hAnsi="Courier New" w:cs="Courier New" w:hint="default"/>
+      </w:rPr>
+    </w:lvl>
+    <w:lvl w:ilvl="8" w:tplc="08090005" w:tentative="1">
+      <w:start w:val="1"/>
+      <w:numFmt w:val="bullet"/>
+      <w:lvlText w:val=""/>
+      <w:lvlJc w:val="left"/>
+      <w:pPr>
+        <w:ind w:left="6480" w:hanging="360"/>
+      </w:pPr>
+      <w:rPr>
+        <w:rFonts w:ascii="Wingdings" w:hAnsi="Wingdings" w:hint="default"/>
+      </w:rPr>
+    </w:lvl>
+  </w:abstractNum>
+  <w:abstractNum w:abstractNumId="11">
     <w:nsid w:val="7ACF1716"/>
     <w:multiLevelType w:val="hybridMultilevel"/>
     <w:tmpl w:val="93CEDBBE"/>
@@ -4732,7 +5140,7 @@
       </w:pPr>
     </w:lvl>
   </w:abstractNum>
-  <w:abstractNum w:abstractNumId="10">
+  <w:abstractNum w:abstractNumId="12">
     <w:nsid w:val="7E0608B8"/>
     <w:multiLevelType w:val="hybridMultilevel"/>
     <w:tmpl w:val="BA48E97A"/>
@@ -4844,7 +5252,7 @@
       </w:rPr>
     </w:lvl>
   </w:abstractNum>
-  <w:abstractNum w:abstractNumId="11">
+  <w:abstractNum w:abstractNumId="13">
     <w:nsid w:val="7EC05455"/>
     <w:multiLevelType w:val="hybridMultilevel"/>
     <w:tmpl w:val="1E38928A"/>
@@ -4957,13 +5365,13 @@
     </w:lvl>
   </w:abstractNum>
   <w:num w:numId="1">
-    <w:abstractNumId w:val="10"/>
+    <w:abstractNumId w:val="12"/>
   </w:num>
   <w:num w:numId="2">
-    <w:abstractNumId w:val="11"/>
+    <w:abstractNumId w:val="13"/>
   </w:num>
   <w:num w:numId="3">
-    <w:abstractNumId w:val="8"/>
+    <w:abstractNumId w:val="9"/>
   </w:num>
   <w:num w:numId="4">
     <w:abstractNumId w:val="2"/>
@@ -4972,16 +5380,16 @@
     <w:abstractNumId w:val="4"/>
   </w:num>
   <w:num w:numId="6">
-    <w:abstractNumId w:val="9"/>
+    <w:abstractNumId w:val="11"/>
   </w:num>
   <w:num w:numId="7">
-    <w:abstractNumId w:val="6"/>
+    <w:abstractNumId w:val="7"/>
   </w:num>
   <w:num w:numId="8">
     <w:abstractNumId w:val="0"/>
   </w:num>
   <w:num w:numId="9">
-    <w:abstractNumId w:val="7"/>
+    <w:abstractNumId w:val="8"/>
   </w:num>
   <w:num w:numId="10">
     <w:abstractNumId w:val="3"/>
@@ -4990,6 +5398,12 @@
     <w:abstractNumId w:val="1"/>
   </w:num>
   <w:num w:numId="12">
+    <w:abstractNumId w:val="6"/>
+  </w:num>
+  <w:num w:numId="13">
+    <w:abstractNumId w:val="10"/>
+  </w:num>
+  <w:num w:numId="14">
     <w:abstractNumId w:val="5"/>
   </w:num>
 </w:numbering>
@@ -6099,7 +6513,7 @@
   <a:extraClrSchemeLst/>
   <a:extLst>
     <a:ext uri="{05A4C25C-085E-4340-85A3-A5531E510DB2}">
-      <thm15:themeFamily xmlns="" xmlns:thm15="http://schemas.microsoft.com/office/thememl/2012/main" name="Ion" id="{B8441ADB-2E43-4AF7-B97A-BD870242C6A8}" vid="{292E63A9-BB86-4E3D-B92A-7223C6510D2E}"/>
+      <thm15:themeFamily xmlns:thm15="http://schemas.microsoft.com/office/thememl/2012/main" xmlns="" name="Ion" id="{B8441ADB-2E43-4AF7-B97A-BD870242C6A8}" vid="{292E63A9-BB86-4E3D-B92A-7223C6510D2E}"/>
     </a:ext>
   </a:extLst>
 </a:theme>
@@ -6127,7 +6541,7 @@
 </file>
 
 <file path=customXml/itemProps2.xml><?xml version="1.0" encoding="utf-8"?>
-<ds:datastoreItem xmlns:ds="http://schemas.openxmlformats.org/officeDocument/2006/customXml" ds:itemID="{703EB81F-0C2D-495D-8CF5-D07AB73AB3AC}">
+<ds:datastoreItem xmlns:ds="http://schemas.openxmlformats.org/officeDocument/2006/customXml" ds:itemID="{E3971125-96D2-4279-88B4-1D84C68A9A37}">
   <ds:schemaRefs>
     <ds:schemaRef ds:uri="http://schemas.openxmlformats.org/officeDocument/2006/bibliography"/>
   </ds:schemaRefs>

</xml_diff>